<commit_message>
Versión 2 del documento
</commit_message>
<xml_diff>
--- a/Componente Frontend del proyecto formativo y proyectos de clase (listas de chequeo)..docx
+++ b/Componente Frontend del proyecto formativo y proyectos de clase (listas de chequeo)..docx
@@ -152,7 +152,6 @@
         </w:rPr>
         <w:t xml:space="preserve">: Documento de </w:t>
       </w:r>
-      <w:bookmarkStart w:id="0" w:name="_GoBack"/>
       <w:r>
         <w:rPr>
           <w:rFonts w:ascii="CIDFont" w:hAnsi="CIDFont"/>
@@ -161,9 +160,13 @@
           <w:sz w:val="20"/>
           <w:szCs w:val="20"/>
         </w:rPr>
-        <w:t xml:space="preserve">Componente </w:t>
-      </w:r>
-      <w:r>
+        <w:t>Componente Frontend del proyecto formativo y proyectos de clase (listas de chequeo).</w:t>
+      </w:r>
+    </w:p>
+    <w:p>
+      <w:pPr>
+        <w:spacing w:line="480" w:lineRule="auto"/>
+        <w:jc w:val="center"/>
         <w:rPr>
           <w:rFonts w:ascii="CIDFont" w:hAnsi="CIDFont"/>
           <w:bCs/>
@@ -171,9 +174,12 @@
           <w:sz w:val="20"/>
           <w:szCs w:val="20"/>
         </w:rPr>
-        <w:t>Frontend</w:t>
-      </w:r>
-      <w:r>
+      </w:pPr>
+    </w:p>
+    <w:p>
+      <w:pPr>
+        <w:spacing w:line="480" w:lineRule="auto"/>
+        <w:jc w:val="center"/>
         <w:rPr>
           <w:rFonts w:ascii="CIDFont" w:hAnsi="CIDFont"/>
           <w:bCs/>
@@ -181,34 +187,6 @@
           <w:sz w:val="20"/>
           <w:szCs w:val="20"/>
         </w:rPr>
-        <w:t xml:space="preserve"> del proyecto formativo y proyectos de clase (listas de chequeo).</w:t>
-      </w:r>
-      <w:bookmarkEnd w:id="0"/>
-    </w:p>
-    <w:p>
-      <w:pPr>
-        <w:spacing w:line="480" w:lineRule="auto"/>
-        <w:jc w:val="center"/>
-        <w:rPr>
-          <w:rFonts w:ascii="CIDFont" w:hAnsi="CIDFont"/>
-          <w:bCs/>
-          <w:color w:val="000000"/>
-          <w:sz w:val="20"/>
-          <w:szCs w:val="20"/>
-        </w:rPr>
-      </w:pPr>
-    </w:p>
-    <w:p>
-      <w:pPr>
-        <w:spacing w:line="480" w:lineRule="auto"/>
-        <w:jc w:val="center"/>
-        <w:rPr>
-          <w:rFonts w:ascii="CIDFont" w:hAnsi="CIDFont"/>
-          <w:bCs/>
-          <w:color w:val="000000"/>
-          <w:sz w:val="20"/>
-          <w:szCs w:val="20"/>
-        </w:rPr>
       </w:pPr>
     </w:p>
     <w:p>
@@ -330,25 +308,7 @@
           <w:sz w:val="24"/>
           <w:szCs w:val="24"/>
         </w:rPr>
-        <w:t xml:space="preserve">En este documento mostrará el avance del proyecto del Sena donde se utiliza la herramienta de versionamiento “Spring </w:t>
-      </w:r>
-      <w:proofErr w:type="spellStart"/>
-      <w:r>
-        <w:rPr>
-          <w:rFonts w:ascii="High Tower Text" w:hAnsi="High Tower Text"/>
-          <w:sz w:val="24"/>
-          <w:szCs w:val="24"/>
-        </w:rPr>
-        <w:t>Tool</w:t>
-      </w:r>
-      <w:proofErr w:type="spellEnd"/>
-      <w:r>
-        <w:rPr>
-          <w:rFonts w:ascii="High Tower Text" w:hAnsi="High Tower Text"/>
-          <w:sz w:val="24"/>
-          <w:szCs w:val="24"/>
-        </w:rPr>
-        <w:t>”.</w:t>
+        <w:t>En este documento mostrará el avance del proyecto del Sena donde se utiliza la herramienta de versionamiento “Spring Tool”.</w:t>
       </w:r>
     </w:p>
     <w:p>
@@ -536,14 +496,7 @@
           <w:rFonts w:ascii="Arial" w:hAnsi="Arial" w:cs="Arial"/>
           <w:color w:val="000000"/>
         </w:rPr>
-        <w:t>El proyecto se ha refinado, nota a señalar</w:t>
-      </w:r>
-      <w:r>
-        <w:rPr>
-          <w:rFonts w:ascii="Arial" w:hAnsi="Arial" w:cs="Arial"/>
-          <w:color w:val="000000"/>
-        </w:rPr>
-        <w:t>:</w:t>
+        <w:t>El proyecto se ha refinado, nota a señalar:</w:t>
       </w:r>
     </w:p>
     <w:p>
@@ -606,25 +559,7 @@
           <w:sz w:val="24"/>
           <w:szCs w:val="24"/>
         </w:rPr>
-        <w:t xml:space="preserve">Este proceso lo encontrará en el repositorio de Git </w:t>
-      </w:r>
-      <w:proofErr w:type="spellStart"/>
-      <w:r>
-        <w:rPr>
-          <w:rFonts w:ascii="High Tower Text" w:hAnsi="High Tower Text"/>
-          <w:sz w:val="24"/>
-          <w:szCs w:val="24"/>
-        </w:rPr>
-        <w:t>hub</w:t>
-      </w:r>
-      <w:proofErr w:type="spellEnd"/>
-      <w:r>
-        <w:rPr>
-          <w:rFonts w:ascii="High Tower Text" w:hAnsi="High Tower Text"/>
-          <w:sz w:val="24"/>
-          <w:szCs w:val="24"/>
-        </w:rPr>
-        <w:t>.</w:t>
+        <w:t>Este proceso lo encontrará en el repositorio de Git hub.</w:t>
       </w:r>
     </w:p>
     <w:p>
@@ -649,6 +584,35 @@
         </w:rPr>
         <w:t>Link:</w:t>
       </w:r>
+      <w:r>
+        <w:rPr>
+          <w:rFonts w:ascii="High Tower Text" w:hAnsi="High Tower Text"/>
+          <w:sz w:val="24"/>
+          <w:szCs w:val="24"/>
+        </w:rPr>
+        <w:t xml:space="preserve"> </w:t>
+      </w:r>
+      <w:hyperlink r:id="rId5" w:history="1">
+        <w:r>
+          <w:rPr>
+            <w:rStyle w:val="Hipervnculo"/>
+            <w:rFonts w:ascii="High Tower Text" w:hAnsi="High Tower Text"/>
+            <w:sz w:val="24"/>
+            <w:szCs w:val="24"/>
+          </w:rPr>
+          <w:t>https://github.com/Nataly-Giraldo/Evidencia-GA7-220501096-AA4-EV03.git</w:t>
+        </w:r>
+      </w:hyperlink>
+      <w:r>
+        <w:rPr>
+          <w:rFonts w:ascii="High Tower Text" w:hAnsi="High Tower Text"/>
+          <w:sz w:val="24"/>
+          <w:szCs w:val="24"/>
+        </w:rPr>
+        <w:t xml:space="preserve"> </w:t>
+      </w:r>
+      <w:bookmarkStart w:id="0" w:name="_GoBack"/>
+      <w:bookmarkEnd w:id="0"/>
     </w:p>
     <w:p/>
     <w:sectPr>
@@ -1193,6 +1157,17 @@
       <w:contextualSpacing/>
     </w:pPr>
   </w:style>
+  <w:style w:type="character" w:styleId="Hipervnculo">
+    <w:name w:val="Hyperlink"/>
+    <w:basedOn w:val="Fuentedeprrafopredeter"/>
+    <w:uiPriority w:val="99"/>
+    <w:unhideWhenUsed/>
+    <w:rsid w:val="00AB6B4F"/>
+    <w:rPr>
+      <w:color w:val="0563C1" w:themeColor="hyperlink"/>
+      <w:u w:val="single"/>
+    </w:rPr>
+  </w:style>
 </w:styles>
 </file>
 

</xml_diff>